<commit_message>
added git hub link to word doc
</commit_message>
<xml_diff>
--- a/module-6/Brown-movies-setup.docx
+++ b/module-6/Brown-movies-setup.docx
@@ -18,12 +18,26 @@
       </w:r>
     </w:p>
     <w:p>
+      <w:hyperlink r:id="rId4" w:history="1">
+        <w:r>
+          <w:rPr>
+            <w:rStyle w:val="Hyperlink"/>
+          </w:rPr>
+          <w:t>https://github.com/JKBrown11/csd-310.git</w:t>
+        </w:r>
+      </w:hyperlink>
+    </w:p>
+    <w:p/>
+    <w:p>
       <w:r>
         <w:t>#5. After running provided script:</w:t>
       </w:r>
     </w:p>
     <w:p>
       <w:r>
+        <w:rPr>
+          <w:noProof/>
+        </w:rPr>
         <w:drawing>
           <wp:inline distT="0" distB="0" distL="0" distR="0" wp14:anchorId="0A34A3B1" wp14:editId="207880AA">
             <wp:extent cx="3378374" cy="2971953"/>
@@ -40,7 +54,7 @@
                     <pic:cNvPicPr/>
                   </pic:nvPicPr>
                   <pic:blipFill>
-                    <a:blip r:embed="rId4"/>
+                    <a:blip r:embed="rId5"/>
                     <a:stretch>
                       <a:fillRect/>
                     </a:stretch>
@@ -69,6 +83,9 @@
     </w:p>
     <w:p>
       <w:r>
+        <w:rPr>
+          <w:noProof/>
+        </w:rPr>
         <w:drawing>
           <wp:inline distT="0" distB="0" distL="0" distR="0" wp14:anchorId="6E26D69B" wp14:editId="6303D9B7">
             <wp:extent cx="3206915" cy="2476627"/>
@@ -85,7 +102,7 @@
                     <pic:cNvPicPr/>
                   </pic:nvPicPr>
                   <pic:blipFill>
-                    <a:blip r:embed="rId5"/>
+                    <a:blip r:embed="rId6"/>
                     <a:stretch>
                       <a:fillRect/>
                     </a:stretch>
@@ -106,8 +123,10 @@
         </w:drawing>
       </w:r>
     </w:p>
-    <w:p>
-      <w:r>
+    <w:p/>
+    <w:p>
+      <w:r>
+        <w:lastRenderedPageBreak/>
         <w:t xml:space="preserve">#8 Run python script in </w:t>
       </w:r>
       <w:proofErr w:type="spellStart"/>
@@ -118,6 +137,9 @@
     </w:p>
     <w:p>
       <w:r>
+        <w:rPr>
+          <w:noProof/>
+        </w:rPr>
         <w:drawing>
           <wp:inline distT="0" distB="0" distL="0" distR="0" wp14:anchorId="6DEC0D47" wp14:editId="13C65668">
             <wp:extent cx="6401129" cy="1663786"/>
@@ -134,7 +156,7 @@
                     <pic:cNvPicPr/>
                   </pic:nvPicPr>
                   <pic:blipFill>
-                    <a:blip r:embed="rId6"/>
+                    <a:blip r:embed="rId7"/>
                     <a:stretch>
                       <a:fillRect/>
                     </a:stretch>
@@ -162,6 +184,9 @@
     </w:p>
     <w:p>
       <w:r>
+        <w:rPr>
+          <w:noProof/>
+        </w:rPr>
         <w:drawing>
           <wp:inline distT="0" distB="0" distL="0" distR="0" wp14:anchorId="0356C46A" wp14:editId="32B9CDE2">
             <wp:extent cx="6401129" cy="2216264"/>
@@ -178,7 +203,7 @@
                     <pic:cNvPicPr/>
                   </pic:nvPicPr>
                   <pic:blipFill>
-                    <a:blip r:embed="rId7"/>
+                    <a:blip r:embed="rId8"/>
                     <a:stretch>
                       <a:fillRect/>
                     </a:stretch>
@@ -642,6 +667,29 @@
     <w:semiHidden/>
     <w:unhideWhenUsed/>
   </w:style>
+  <w:style w:type="character" w:styleId="Hyperlink">
+    <w:name w:val="Hyperlink"/>
+    <w:basedOn w:val="DefaultParagraphFont"/>
+    <w:uiPriority w:val="99"/>
+    <w:unhideWhenUsed/>
+    <w:rsid w:val="001964FE"/>
+    <w:rPr>
+      <w:color w:val="0563C1" w:themeColor="hyperlink"/>
+      <w:u w:val="single"/>
+    </w:rPr>
+  </w:style>
+  <w:style w:type="character" w:styleId="UnresolvedMention">
+    <w:name w:val="Unresolved Mention"/>
+    <w:basedOn w:val="DefaultParagraphFont"/>
+    <w:uiPriority w:val="99"/>
+    <w:semiHidden/>
+    <w:unhideWhenUsed/>
+    <w:rsid w:val="001964FE"/>
+    <w:rPr>
+      <w:color w:val="605E5C"/>
+      <w:shd w:val="clear" w:color="auto" w:fill="E1DFDD"/>
+    </w:rPr>
+  </w:style>
 </w:styles>
 </file>
 

</xml_diff>